<commit_message>
Lab 02 | Task Added
</commit_message>
<xml_diff>
--- a/Course Outline.docx
+++ b/Course Outline.docx
@@ -1087,11 +1087,19 @@
           <w:rFonts w:ascii="Times New Roman" w:hAnsi="Times New Roman" w:cs="Times New Roman"/>
         </w:rPr>
       </w:pPr>
-      <w:r>
-        <w:rPr>
-          <w:rFonts w:ascii="Times New Roman" w:hAnsi="Times New Roman" w:cs="Times New Roman"/>
-        </w:rPr>
-        <w:t>Keypoint detection and feature descriptors (SIFT, SURF, ORB).</w:t>
+      <w:proofErr w:type="spellStart"/>
+      <w:r>
+        <w:rPr>
+          <w:rFonts w:ascii="Times New Roman" w:hAnsi="Times New Roman" w:cs="Times New Roman"/>
+        </w:rPr>
+        <w:t>Keypoint</w:t>
+      </w:r>
+      <w:proofErr w:type="spellEnd"/>
+      <w:r>
+        <w:rPr>
+          <w:rFonts w:ascii="Times New Roman" w:hAnsi="Times New Roman" w:cs="Times New Roman"/>
+        </w:rPr>
+        <w:t xml:space="preserve"> detection and feature descriptors (SIFT, SURF, ORB).</w:t>
       </w:r>
     </w:p>
     <w:p>
@@ -1472,7 +1480,21 @@
         <w:rPr>
           <w:rFonts w:ascii="Times New Roman" w:hAnsi="Times New Roman" w:cs="Times New Roman"/>
         </w:rPr>
-        <w:t>Building a CNN from scratch or using high-level libraries (e.g., TensorFlow or PyTorch).</w:t>
+        <w:t xml:space="preserve">Building a CNN from scratch or using high-level libraries (e.g., TensorFlow or </w:t>
+      </w:r>
+      <w:proofErr w:type="spellStart"/>
+      <w:r>
+        <w:rPr>
+          <w:rFonts w:ascii="Times New Roman" w:hAnsi="Times New Roman" w:cs="Times New Roman"/>
+        </w:rPr>
+        <w:t>PyTorch</w:t>
+      </w:r>
+      <w:proofErr w:type="spellEnd"/>
+      <w:r>
+        <w:rPr>
+          <w:rFonts w:ascii="Times New Roman" w:hAnsi="Times New Roman" w:cs="Times New Roman"/>
+        </w:rPr>
+        <w:t>).</w:t>
       </w:r>
     </w:p>
     <w:p>
@@ -1832,8 +1854,16 @@
         <w:rPr>
           <w:rFonts w:ascii="Times New Roman" w:hAnsi="Times New Roman" w:cs="Times New Roman"/>
         </w:rPr>
-        <w:t>“Computer Vision: Algorithms and Applications” by Richard Szeliski</w:t>
-      </w:r>
+        <w:t xml:space="preserve">“Computer Vision: Algorithms and Applications” by Richard </w:t>
+      </w:r>
+      <w:proofErr w:type="spellStart"/>
+      <w:r>
+        <w:rPr>
+          <w:rFonts w:ascii="Times New Roman" w:hAnsi="Times New Roman" w:cs="Times New Roman"/>
+        </w:rPr>
+        <w:t>Szeliski</w:t>
+      </w:r>
+      <w:proofErr w:type="spellEnd"/>
     </w:p>
     <w:p>
       <w:pPr>
@@ -1885,7 +1915,21 @@
         <w:rPr>
           <w:rFonts w:ascii="Times New Roman" w:hAnsi="Times New Roman" w:cs="Times New Roman"/>
         </w:rPr>
-        <w:t>Deep learning frameworks (TensorFlow, PyTorch) guides and community projects</w:t>
+        <w:t xml:space="preserve">Deep learning frameworks (TensorFlow, </w:t>
+      </w:r>
+      <w:proofErr w:type="spellStart"/>
+      <w:r>
+        <w:rPr>
+          <w:rFonts w:ascii="Times New Roman" w:hAnsi="Times New Roman" w:cs="Times New Roman"/>
+        </w:rPr>
+        <w:t>PyTorch</w:t>
+      </w:r>
+      <w:proofErr w:type="spellEnd"/>
+      <w:r>
+        <w:rPr>
+          <w:rFonts w:ascii="Times New Roman" w:hAnsi="Times New Roman" w:cs="Times New Roman"/>
+        </w:rPr>
+        <w:t>) guides and community projects</w:t>
       </w:r>
     </w:p>
     <w:p>
@@ -2005,7 +2049,21 @@
         <w:rPr>
           <w:rFonts w:ascii="Times New Roman" w:hAnsi="Times New Roman" w:cs="Times New Roman"/>
         </w:rPr>
-        <w:t xml:space="preserve"> Familiarize yourself with integrated development environments (IDEs) like Jupyter Notebook or PyCharm, and version control systems like Git for project collaboration.</w:t>
+        <w:t xml:space="preserve"> Familiarize yourself with integrated development environments (IDEs) like </w:t>
+      </w:r>
+      <w:proofErr w:type="spellStart"/>
+      <w:r>
+        <w:rPr>
+          <w:rFonts w:ascii="Times New Roman" w:hAnsi="Times New Roman" w:cs="Times New Roman"/>
+        </w:rPr>
+        <w:t>Jupyter</w:t>
+      </w:r>
+      <w:proofErr w:type="spellEnd"/>
+      <w:r>
+        <w:rPr>
+          <w:rFonts w:ascii="Times New Roman" w:hAnsi="Times New Roman" w:cs="Times New Roman"/>
+        </w:rPr>
+        <w:t xml:space="preserve"> Notebook or PyCharm, and version control systems like Git for project collaboration.</w:t>
       </w:r>
     </w:p>
     <w:p>
@@ -2214,7 +2272,23 @@
           <w:rFonts w:ascii="Times New Roman" w:hAnsi="Times New Roman" w:cs="Times New Roman"/>
           <w:highlight w:val="yellow"/>
         </w:rPr>
-        <w:t>Image Types (i) Binary (ii) Gray Scale (iii) RGB</w:t>
+        <w:t>Image Types (</w:t>
+      </w:r>
+      <w:proofErr w:type="spellStart"/>
+      <w:r>
+        <w:rPr>
+          <w:rFonts w:ascii="Times New Roman" w:hAnsi="Times New Roman" w:cs="Times New Roman"/>
+          <w:highlight w:val="yellow"/>
+        </w:rPr>
+        <w:t>i</w:t>
+      </w:r>
+      <w:proofErr w:type="spellEnd"/>
+      <w:r>
+        <w:rPr>
+          <w:rFonts w:ascii="Times New Roman" w:hAnsi="Times New Roman" w:cs="Times New Roman"/>
+          <w:highlight w:val="yellow"/>
+        </w:rPr>
+        <w:t>) Binary (ii) Gray Scale (iii) RGB</w:t>
       </w:r>
     </w:p>
     <w:p>
@@ -2302,11 +2376,13 @@
         </w:numPr>
         <w:rPr>
           <w:rFonts w:ascii="Times New Roman" w:hAnsi="Times New Roman" w:cs="Times New Roman"/>
-        </w:rPr>
-      </w:pPr>
-      <w:r>
-        <w:rPr>
-          <w:rFonts w:ascii="Times New Roman" w:hAnsi="Times New Roman" w:cs="Times New Roman"/>
+          <w:highlight w:val="yellow"/>
+        </w:rPr>
+      </w:pPr>
+      <w:r>
+        <w:rPr>
+          <w:rFonts w:ascii="Times New Roman" w:hAnsi="Times New Roman" w:cs="Times New Roman"/>
+          <w:highlight w:val="yellow"/>
         </w:rPr>
         <w:t>ISO preference curves</w:t>
       </w:r>
@@ -2732,7 +2808,21 @@
         <w:rPr>
           <w:rFonts w:ascii="Times New Roman" w:hAnsi="Times New Roman" w:cs="Times New Roman"/>
         </w:rPr>
-        <w:t xml:space="preserve"> Python, OpenCV, NumPy, Matplotlib, Jupyter Notebooks</w:t>
+        <w:t xml:space="preserve"> Python, OpenCV, NumPy, Matplotlib, </w:t>
+      </w:r>
+      <w:proofErr w:type="spellStart"/>
+      <w:r>
+        <w:rPr>
+          <w:rFonts w:ascii="Times New Roman" w:hAnsi="Times New Roman" w:cs="Times New Roman"/>
+        </w:rPr>
+        <w:t>Jupyter</w:t>
+      </w:r>
+      <w:proofErr w:type="spellEnd"/>
+      <w:r>
+        <w:rPr>
+          <w:rFonts w:ascii="Times New Roman" w:hAnsi="Times New Roman" w:cs="Times New Roman"/>
+        </w:rPr>
+        <w:t xml:space="preserve"> Notebooks</w:t>
       </w:r>
     </w:p>
     <w:p>

</xml_diff>